<commit_message>
Mini arreglo al B
</commit_message>
<xml_diff>
--- a/Proyecto Dalgo/docs/Problema B.docx
+++ b/Proyecto Dalgo/docs/Problema B.docx
@@ -20,10 +20,7 @@
         </w:numPr>
       </w:pPr>
       <w:r>
-        <w:t xml:space="preserve"> </w:t>
-      </w:r>
-      <w:r>
-        <w:t>Identificación</w:t>
+        <w:t xml:space="preserve"> Identificación</w:t>
       </w:r>
     </w:p>
     <w:p/>
@@ -40,7 +37,7 @@
     </w:p>
     <w:p>
       <w:r>
-        <w:t>Santiago Beltrán20</w:t>
+        <w:t>Santiago Beltrán</w:t>
       </w:r>
       <w:r>
         <w:tab/>
@@ -175,19 +172,7 @@
         <w:rPr>
           <w:rFonts w:ascii="Courier New" w:hAnsi="Courier New" w:cs="Courier New"/>
         </w:rPr>
-        <w:t>i</w:t>
-      </w:r>
-      <w:r>
-        <w:rPr>
-          <w:rFonts w:ascii="Courier New" w:hAnsi="Courier New" w:cs="Courier New"/>
-        </w:rPr>
-        <w:t>&lt;n</w:t>
-      </w:r>
-      <w:r>
-        <w:rPr>
-          <w:rFonts w:ascii="Courier New" w:hAnsi="Courier New" w:cs="Courier New"/>
-        </w:rPr>
-        <w:t>: (r[i-1]</w:t>
+        <w:t>i&lt;n: (r[i-1]</w:t>
       </w:r>
       <w:r>
         <w:rPr>
@@ -211,13 +196,7 @@
         <w:rPr>
           <w:rFonts w:ascii="Courier New" w:hAnsi="Courier New" w:cs="Courier New"/>
         </w:rPr>
-        <w:t xml:space="preserve"> r</w:t>
-      </w:r>
-      <w:r>
-        <w:rPr>
-          <w:rFonts w:ascii="Courier New" w:hAnsi="Courier New" w:cs="Courier New"/>
-        </w:rPr>
-        <w:t>[i]</w:t>
+        <w:t xml:space="preserve"> r[i]</w:t>
       </w:r>
       <w:r>
         <w:rPr>
@@ -239,29 +218,13 @@
           <w:szCs w:val="21"/>
           <w:shd w:val="clear" w:color="auto" w:fill="FFFFFF"/>
         </w:rPr>
-        <w:t>∨</w:t>
-      </w:r>
-      <w:r>
-        <w:rPr>
-          <w:rFonts w:ascii="Cambria Math" w:hAnsi="Cambria Math" w:cs="Cambria Math"/>
-          <w:color w:val="222222"/>
-          <w:sz w:val="21"/>
-          <w:szCs w:val="21"/>
-          <w:shd w:val="clear" w:color="auto" w:fill="FFFFFF"/>
-        </w:rPr>
-        <w:t xml:space="preserve"> (</w:t>
-      </w:r>
-      <w:r>
-        <w:rPr>
-          <w:rFonts w:ascii="Courier New" w:hAnsi="Courier New" w:cs="Courier New"/>
-        </w:rPr>
-        <w:t>r</w:t>
-      </w:r>
-      <w:r>
-        <w:rPr>
-          <w:rFonts w:ascii="Courier New" w:hAnsi="Courier New" w:cs="Courier New"/>
-        </w:rPr>
-        <w:t>[i-1]</w:t>
+        <w:t>∨ (</w:t>
+      </w:r>
+      <w:r>
+        <w:rPr>
+          <w:rFonts w:ascii="Courier New" w:hAnsi="Courier New" w:cs="Courier New"/>
+        </w:rPr>
+        <w:t>r[i-1]</w:t>
       </w:r>
       <w:r>
         <w:rPr>
@@ -273,13 +236,7 @@
         <w:rPr>
           <w:rFonts w:ascii="Courier New" w:hAnsi="Courier New" w:cs="Courier New"/>
         </w:rPr>
-        <w:t xml:space="preserve"> </w:t>
-      </w:r>
-      <w:r>
-        <w:rPr>
-          <w:rFonts w:ascii="Courier New" w:hAnsi="Courier New" w:cs="Courier New"/>
-        </w:rPr>
-        <w:t>B)</w:t>
+        <w:t xml:space="preserve"> B)</w:t>
       </w:r>
     </w:p>
     <w:p>
@@ -320,8 +277,6 @@
         </w:rPr>
         <w:t>}</w:t>
       </w:r>
-      <w:bookmarkStart w:id="0" w:name="_GoBack"/>
-      <w:bookmarkEnd w:id="0"/>
     </w:p>
     <w:p>
       <w:pPr>
@@ -701,20 +656,86 @@
           <w:rFonts w:ascii="Courier New" w:hAnsi="Courier New" w:cs="Courier New"/>
         </w:rPr>
         <w:tab/>
-      </w:r>
+        <w:t xml:space="preserve">si i=n </w:t>
+      </w:r>
+      <w:proofErr w:type="gramStart"/>
+      <w:r>
+        <w:rPr>
+          <w:rFonts w:ascii="Cambria Math" w:hAnsi="Cambria Math" w:cs="Cambria Math"/>
+        </w:rPr>
+        <w:t>∧</w:t>
+      </w:r>
+      <w:r>
+        <w:rPr>
+          <w:rFonts w:ascii="Cambria Math" w:hAnsi="Cambria Math" w:cs="Cambria Math"/>
+        </w:rPr>
+        <w:t xml:space="preserve"> </w:t>
+      </w:r>
+      <w:r>
+        <w:rPr>
+          <w:rFonts w:ascii="Courier New" w:hAnsi="Courier New" w:cs="Courier New"/>
+        </w:rPr>
+        <w:t xml:space="preserve"> b</w:t>
+      </w:r>
+      <w:proofErr w:type="gramEnd"/>
+      <w:r>
+        <w:rPr>
+          <w:rFonts w:ascii="Courier New" w:hAnsi="Courier New" w:cs="Courier New"/>
+        </w:rPr>
+        <w:t>=true</w:t>
+      </w:r>
+    </w:p>
+    <w:p>
+      <w:pPr>
+        <w:ind w:left="1068" w:firstLine="348"/>
+        <w:rPr>
+          <w:rFonts w:ascii="Courier New" w:hAnsi="Courier New" w:cs="Courier New"/>
+        </w:rPr>
+      </w:pPr>
       <w:proofErr w:type="spellStart"/>
       <w:r>
         <w:rPr>
           <w:rFonts w:ascii="Courier New" w:hAnsi="Courier New" w:cs="Courier New"/>
         </w:rPr>
-        <w:t>si</w:t>
+        <w:t>max</w:t>
       </w:r>
       <w:proofErr w:type="spellEnd"/>
       <w:r>
         <w:rPr>
           <w:rFonts w:ascii="Courier New" w:hAnsi="Courier New" w:cs="Courier New"/>
         </w:rPr>
-        <w:t xml:space="preserve"> i=n </w:t>
+        <w:t xml:space="preserve">(B[i],A[i]) </w:t>
+      </w:r>
+      <w:r>
+        <w:rPr>
+          <w:rFonts w:ascii="Courier New" w:hAnsi="Courier New" w:cs="Courier New"/>
+        </w:rPr>
+        <w:tab/>
+      </w:r>
+      <w:r>
+        <w:rPr>
+          <w:rFonts w:ascii="Courier New" w:hAnsi="Courier New" w:cs="Courier New"/>
+        </w:rPr>
+        <w:tab/>
+      </w:r>
+      <w:r>
+        <w:rPr>
+          <w:rFonts w:ascii="Courier New" w:hAnsi="Courier New" w:cs="Courier New"/>
+        </w:rPr>
+        <w:tab/>
+      </w:r>
+      <w:r>
+        <w:rPr>
+          <w:rFonts w:ascii="Courier New" w:hAnsi="Courier New" w:cs="Courier New"/>
+        </w:rPr>
+        <w:tab/>
+      </w:r>
+      <w:r>
+        <w:rPr>
+          <w:rFonts w:ascii="Courier New" w:hAnsi="Courier New" w:cs="Courier New"/>
+        </w:rPr>
+        <w:tab/>
+        <w:t xml:space="preserve">si i=n </w:t>
       </w:r>
       <w:proofErr w:type="gramStart"/>
       <w:r>
@@ -740,7 +761,7 @@
         <w:rPr>
           <w:rFonts w:ascii="Courier New" w:hAnsi="Courier New" w:cs="Courier New"/>
         </w:rPr>
-        <w:t>=true</w:t>
+        <w:t>=false</w:t>
       </w:r>
     </w:p>
     <w:p>
@@ -750,104 +771,6 @@
           <w:rFonts w:ascii="Courier New" w:hAnsi="Courier New" w:cs="Courier New"/>
         </w:rPr>
       </w:pPr>
-      <w:proofErr w:type="spellStart"/>
-      <w:r>
-        <w:rPr>
-          <w:rFonts w:ascii="Courier New" w:hAnsi="Courier New" w:cs="Courier New"/>
-        </w:rPr>
-        <w:t>max</w:t>
-      </w:r>
-      <w:proofErr w:type="spellEnd"/>
-      <w:r>
-        <w:rPr>
-          <w:rFonts w:ascii="Courier New" w:hAnsi="Courier New" w:cs="Courier New"/>
-        </w:rPr>
-        <w:t xml:space="preserve">(B[i],A[i]) </w:t>
-      </w:r>
-      <w:r>
-        <w:rPr>
-          <w:rFonts w:ascii="Courier New" w:hAnsi="Courier New" w:cs="Courier New"/>
-        </w:rPr>
-        <w:tab/>
-      </w:r>
-      <w:r>
-        <w:rPr>
-          <w:rFonts w:ascii="Courier New" w:hAnsi="Courier New" w:cs="Courier New"/>
-        </w:rPr>
-        <w:tab/>
-      </w:r>
-      <w:r>
-        <w:rPr>
-          <w:rFonts w:ascii="Courier New" w:hAnsi="Courier New" w:cs="Courier New"/>
-        </w:rPr>
-        <w:tab/>
-      </w:r>
-      <w:r>
-        <w:rPr>
-          <w:rFonts w:ascii="Courier New" w:hAnsi="Courier New" w:cs="Courier New"/>
-        </w:rPr>
-        <w:tab/>
-      </w:r>
-      <w:r>
-        <w:rPr>
-          <w:rFonts w:ascii="Courier New" w:hAnsi="Courier New" w:cs="Courier New"/>
-        </w:rPr>
-        <w:tab/>
-      </w:r>
-      <w:proofErr w:type="spellStart"/>
-      <w:r>
-        <w:rPr>
-          <w:rFonts w:ascii="Courier New" w:hAnsi="Courier New" w:cs="Courier New"/>
-        </w:rPr>
-        <w:t>si</w:t>
-      </w:r>
-      <w:proofErr w:type="spellEnd"/>
-      <w:r>
-        <w:rPr>
-          <w:rFonts w:ascii="Courier New" w:hAnsi="Courier New" w:cs="Courier New"/>
-        </w:rPr>
-        <w:t xml:space="preserve"> i=n </w:t>
-      </w:r>
-      <w:proofErr w:type="gramStart"/>
-      <w:r>
-        <w:rPr>
-          <w:rFonts w:ascii="Cambria Math" w:hAnsi="Cambria Math" w:cs="Cambria Math"/>
-        </w:rPr>
-        <w:t>∧</w:t>
-      </w:r>
-      <w:r>
-        <w:rPr>
-          <w:rFonts w:ascii="Cambria Math" w:hAnsi="Cambria Math" w:cs="Cambria Math"/>
-        </w:rPr>
-        <w:t xml:space="preserve"> </w:t>
-      </w:r>
-      <w:r>
-        <w:rPr>
-          <w:rFonts w:ascii="Courier New" w:hAnsi="Courier New" w:cs="Courier New"/>
-        </w:rPr>
-        <w:t xml:space="preserve"> b</w:t>
-      </w:r>
-      <w:proofErr w:type="gramEnd"/>
-      <w:r>
-        <w:rPr>
-          <w:rFonts w:ascii="Courier New" w:hAnsi="Courier New" w:cs="Courier New"/>
-        </w:rPr>
-        <w:t>=</w:t>
-      </w:r>
-      <w:r>
-        <w:rPr>
-          <w:rFonts w:ascii="Courier New" w:hAnsi="Courier New" w:cs="Courier New"/>
-        </w:rPr>
-        <w:t>false</w:t>
-      </w:r>
-    </w:p>
-    <w:p>
-      <w:pPr>
-        <w:ind w:left="1068" w:firstLine="348"/>
-        <w:rPr>
-          <w:rFonts w:ascii="Courier New" w:hAnsi="Courier New" w:cs="Courier New"/>
-        </w:rPr>
-      </w:pPr>
     </w:p>
     <w:p>
       <w:pPr>
@@ -857,7 +780,6 @@
         </w:rPr>
       </w:pPr>
       <w:r>
-        <w:lastRenderedPageBreak/>
         <w:t xml:space="preserve">Dicha recurrencia es trasladada a programación dinámica con una matriz de nx2 en la cual la fila hace referencia al índice </w:t>
       </w:r>
       <w:r>
@@ -1703,6 +1625,7 @@
   <w:style w:type="character" w:default="1" w:styleId="Fuentedeprrafopredeter">
     <w:name w:val="Default Paragraph Font"/>
     <w:uiPriority w:val="1"/>
+    <w:semiHidden/>
     <w:unhideWhenUsed/>
   </w:style>
   <w:style w:type="table" w:default="1" w:styleId="Tablanormal">

</xml_diff>